<commit_message>
refactored into 'base' and 'extras' style-sheets, and updated default.docx to have a numbering scheme with bullets also
</commit_message>
<xml_diff>
--- a/lib/htmltoword/templates/default.docx
+++ b/lib/htmltoword/templates/default.docx
@@ -42,33 +42,81 @@
     </w:p>
     <w:p>
       <w:pPr>
-        <w:pStyle w:val="Heading1"/>
-      </w:pPr>
-      <w:bookmarkStart w:id="0" w:name="_GoBack"/>
-      <w:bookmarkEnd w:id="0"/>
-    </w:p>
-    <w:p>
-      <w:pPr>
         <w:pStyle w:val="ListParagraph"/>
+        <w:numPr>
+          <w:ilvl w:val="0"/>
+          <w:numId w:val="11"/>
+        </w:numPr>
       </w:pPr>
       <w:r>
-        <w:t>list1</w:t>
+        <w:t>one</w:t>
       </w:r>
     </w:p>
     <w:p>
       <w:pPr>
         <w:pStyle w:val="ListParagraph"/>
+        <w:numPr>
+          <w:ilvl w:val="0"/>
+          <w:numId w:val="11"/>
+        </w:numPr>
       </w:pPr>
       <w:r>
-        <w:t>list2</w:t>
+        <w:t>two</w:t>
       </w:r>
     </w:p>
     <w:p>
       <w:pPr>
         <w:pStyle w:val="ListParagraph"/>
+        <w:numPr>
+          <w:ilvl w:val="0"/>
+          <w:numId w:val="11"/>
+        </w:numPr>
       </w:pPr>
       <w:r>
-        <w:t>list3</w:t>
+        <w:t>three</w:t>
+      </w:r>
+    </w:p>
+    <w:p>
+      <w:r>
+        <w:t>normal</w:t>
+      </w:r>
+    </w:p>
+    <w:p>
+      <w:pPr>
+        <w:pStyle w:val="ListParagraph"/>
+        <w:numPr>
+          <w:ilvl w:val="0"/>
+          <w:numId w:val="12"/>
+        </w:numPr>
+      </w:pPr>
+      <w:r>
+        <w:t>one</w:t>
+      </w:r>
+    </w:p>
+    <w:p>
+      <w:pPr>
+        <w:pStyle w:val="ListParagraph"/>
+        <w:numPr>
+          <w:ilvl w:val="0"/>
+          <w:numId w:val="12"/>
+        </w:numPr>
+      </w:pPr>
+      <w:r>
+        <w:t>two</w:t>
+      </w:r>
+    </w:p>
+    <w:p>
+      <w:pPr>
+        <w:pStyle w:val="ListParagraph"/>
+        <w:numPr>
+          <w:ilvl w:val="0"/>
+          <w:numId w:val="12"/>
+        </w:numPr>
+      </w:pPr>
+      <w:bookmarkStart w:id="0" w:name="_GoBack"/>
+      <w:bookmarkEnd w:id="0"/>
+      <w:r>
+        <w:t>three</w:t>
       </w:r>
     </w:p>
     <w:sectPr>
@@ -84,6 +132,92 @@
 <file path=word/numbering.xml><?xml version="1.0" encoding="utf-8"?>
 <w:numbering xmlns:wpc="http://schemas.microsoft.com/office/word/2010/wordprocessingCanvas" xmlns:mo="http://schemas.microsoft.com/office/mac/office/2008/main" xmlns:mc="http://schemas.openxmlformats.org/markup-compatibility/2006" xmlns:mv="urn:schemas-microsoft-com:mac:vml" xmlns:o="urn:schemas-microsoft-com:office:office" xmlns:r="http://schemas.openxmlformats.org/officeDocument/2006/relationships" xmlns:m="http://schemas.openxmlformats.org/officeDocument/2006/math" xmlns:v="urn:schemas-microsoft-com:vml" xmlns:wp14="http://schemas.microsoft.com/office/word/2010/wordprocessingDrawing" xmlns:wp="http://schemas.openxmlformats.org/drawingml/2006/wordprocessingDrawing" xmlns:w10="urn:schemas-microsoft-com:office:word" xmlns:w="http://schemas.openxmlformats.org/wordprocessingml/2006/main" xmlns:w14="http://schemas.microsoft.com/office/word/2010/wordml" xmlns:wpg="http://schemas.microsoft.com/office/word/2010/wordprocessingGroup" xmlns:wpi="http://schemas.microsoft.com/office/word/2010/wordprocessingInk" xmlns:wne="http://schemas.microsoft.com/office/word/2006/wordml" xmlns:wps="http://schemas.microsoft.com/office/word/2010/wordprocessingShape" mc:Ignorable="w14 wp14">
   <w:abstractNum w:abstractNumId="0">
+    <w:nsid w:val="016D6C2F"/>
+    <w:multiLevelType w:val="hybridMultilevel"/>
+    <w:tmpl w:val="065A1BE6"/>
+    <w:lvl w:ilvl="0" w:tplc="0409000F">
+      <w:start w:val="1"/>
+      <w:numFmt w:val="decimal"/>
+      <w:lvlText w:val="%1."/>
+      <w:lvlJc w:val="left"/>
+      <w:pPr>
+        <w:ind w:left="720" w:hanging="360"/>
+      </w:pPr>
+    </w:lvl>
+    <w:lvl w:ilvl="1" w:tplc="04090019" w:tentative="1">
+      <w:start w:val="1"/>
+      <w:numFmt w:val="lowerLetter"/>
+      <w:lvlText w:val="%2."/>
+      <w:lvlJc w:val="left"/>
+      <w:pPr>
+        <w:ind w:left="1440" w:hanging="360"/>
+      </w:pPr>
+    </w:lvl>
+    <w:lvl w:ilvl="2" w:tplc="0409001B" w:tentative="1">
+      <w:start w:val="1"/>
+      <w:numFmt w:val="lowerRoman"/>
+      <w:lvlText w:val="%3."/>
+      <w:lvlJc w:val="right"/>
+      <w:pPr>
+        <w:ind w:left="2160" w:hanging="180"/>
+      </w:pPr>
+    </w:lvl>
+    <w:lvl w:ilvl="3" w:tplc="0409000F" w:tentative="1">
+      <w:start w:val="1"/>
+      <w:numFmt w:val="decimal"/>
+      <w:lvlText w:val="%4."/>
+      <w:lvlJc w:val="left"/>
+      <w:pPr>
+        <w:ind w:left="2880" w:hanging="360"/>
+      </w:pPr>
+    </w:lvl>
+    <w:lvl w:ilvl="4" w:tplc="04090019" w:tentative="1">
+      <w:start w:val="1"/>
+      <w:numFmt w:val="lowerLetter"/>
+      <w:lvlText w:val="%5."/>
+      <w:lvlJc w:val="left"/>
+      <w:pPr>
+        <w:ind w:left="3600" w:hanging="360"/>
+      </w:pPr>
+    </w:lvl>
+    <w:lvl w:ilvl="5" w:tplc="0409001B" w:tentative="1">
+      <w:start w:val="1"/>
+      <w:numFmt w:val="lowerRoman"/>
+      <w:lvlText w:val="%6."/>
+      <w:lvlJc w:val="right"/>
+      <w:pPr>
+        <w:ind w:left="4320" w:hanging="180"/>
+      </w:pPr>
+    </w:lvl>
+    <w:lvl w:ilvl="6" w:tplc="0409000F" w:tentative="1">
+      <w:start w:val="1"/>
+      <w:numFmt w:val="decimal"/>
+      <w:lvlText w:val="%7."/>
+      <w:lvlJc w:val="left"/>
+      <w:pPr>
+        <w:ind w:left="5040" w:hanging="360"/>
+      </w:pPr>
+    </w:lvl>
+    <w:lvl w:ilvl="7" w:tplc="04090019" w:tentative="1">
+      <w:start w:val="1"/>
+      <w:numFmt w:val="lowerLetter"/>
+      <w:lvlText w:val="%8."/>
+      <w:lvlJc w:val="left"/>
+      <w:pPr>
+        <w:ind w:left="5760" w:hanging="360"/>
+      </w:pPr>
+    </w:lvl>
+    <w:lvl w:ilvl="8" w:tplc="0409001B" w:tentative="1">
+      <w:start w:val="1"/>
+      <w:numFmt w:val="lowerRoman"/>
+      <w:lvlText w:val="%9."/>
+      <w:lvlJc w:val="right"/>
+      <w:pPr>
+        <w:ind w:left="6480" w:hanging="180"/>
+      </w:pPr>
+    </w:lvl>
+  </w:abstractNum>
+  <w:abstractNum w:abstractNumId="1">
     <w:nsid w:val="04735C68"/>
     <w:multiLevelType w:val="hybridMultilevel"/>
     <w:tmpl w:val="8AFA0CA8"/>
@@ -169,14 +303,13 @@
       </w:pPr>
     </w:lvl>
   </w:abstractNum>
-  <w:abstractNum w:abstractNumId="1">
+  <w:abstractNum w:abstractNumId="2">
     <w:nsid w:val="11761E20"/>
     <w:multiLevelType w:val="hybridMultilevel"/>
-    <w:tmpl w:val="B2F26500"/>
+    <w:tmpl w:val="2C72709E"/>
     <w:lvl w:ilvl="0" w:tplc="35602B80">
       <w:start w:val="1"/>
       <w:numFmt w:val="decimal"/>
-      <w:pStyle w:val="ListParagraph"/>
       <w:lvlText w:val="%1."/>
       <w:lvlJc w:val="left"/>
       <w:pPr>
@@ -256,7 +389,93 @@
       </w:pPr>
     </w:lvl>
   </w:abstractNum>
-  <w:abstractNum w:abstractNumId="2">
+  <w:abstractNum w:abstractNumId="3">
+    <w:nsid w:val="17B07845"/>
+    <w:multiLevelType w:val="multilevel"/>
+    <w:tmpl w:val="0409001D"/>
+    <w:lvl w:ilvl="0">
+      <w:start w:val="1"/>
+      <w:numFmt w:val="decimal"/>
+      <w:lvlText w:val="%1)"/>
+      <w:lvlJc w:val="left"/>
+      <w:pPr>
+        <w:ind w:left="360" w:hanging="360"/>
+      </w:pPr>
+    </w:lvl>
+    <w:lvl w:ilvl="1">
+      <w:start w:val="1"/>
+      <w:numFmt w:val="lowerLetter"/>
+      <w:lvlText w:val="%2)"/>
+      <w:lvlJc w:val="left"/>
+      <w:pPr>
+        <w:ind w:left="720" w:hanging="360"/>
+      </w:pPr>
+    </w:lvl>
+    <w:lvl w:ilvl="2">
+      <w:start w:val="1"/>
+      <w:numFmt w:val="lowerRoman"/>
+      <w:lvlText w:val="%3)"/>
+      <w:lvlJc w:val="left"/>
+      <w:pPr>
+        <w:ind w:left="1080" w:hanging="360"/>
+      </w:pPr>
+    </w:lvl>
+    <w:lvl w:ilvl="3">
+      <w:start w:val="1"/>
+      <w:numFmt w:val="decimal"/>
+      <w:lvlText w:val="(%4)"/>
+      <w:lvlJc w:val="left"/>
+      <w:pPr>
+        <w:ind w:left="1440" w:hanging="360"/>
+      </w:pPr>
+    </w:lvl>
+    <w:lvl w:ilvl="4">
+      <w:start w:val="1"/>
+      <w:numFmt w:val="lowerLetter"/>
+      <w:lvlText w:val="(%5)"/>
+      <w:lvlJc w:val="left"/>
+      <w:pPr>
+        <w:ind w:left="1800" w:hanging="360"/>
+      </w:pPr>
+    </w:lvl>
+    <w:lvl w:ilvl="5">
+      <w:start w:val="1"/>
+      <w:numFmt w:val="lowerRoman"/>
+      <w:lvlText w:val="(%6)"/>
+      <w:lvlJc w:val="left"/>
+      <w:pPr>
+        <w:ind w:left="2160" w:hanging="360"/>
+      </w:pPr>
+    </w:lvl>
+    <w:lvl w:ilvl="6">
+      <w:start w:val="1"/>
+      <w:numFmt w:val="decimal"/>
+      <w:lvlText w:val="%7."/>
+      <w:lvlJc w:val="left"/>
+      <w:pPr>
+        <w:ind w:left="2520" w:hanging="360"/>
+      </w:pPr>
+    </w:lvl>
+    <w:lvl w:ilvl="7">
+      <w:start w:val="1"/>
+      <w:numFmt w:val="lowerLetter"/>
+      <w:lvlText w:val="%8."/>
+      <w:lvlJc w:val="left"/>
+      <w:pPr>
+        <w:ind w:left="2880" w:hanging="360"/>
+      </w:pPr>
+    </w:lvl>
+    <w:lvl w:ilvl="8">
+      <w:start w:val="1"/>
+      <w:numFmt w:val="lowerRoman"/>
+      <w:lvlText w:val="%9."/>
+      <w:lvlJc w:val="left"/>
+      <w:pPr>
+        <w:ind w:left="3240" w:hanging="360"/>
+      </w:pPr>
+    </w:lvl>
+  </w:abstractNum>
+  <w:abstractNum w:abstractNumId="4">
     <w:nsid w:val="18A06AF1"/>
     <w:multiLevelType w:val="hybridMultilevel"/>
     <w:tmpl w:val="DED42354"/>
@@ -342,7 +561,25 @@
       </w:pPr>
     </w:lvl>
   </w:abstractNum>
-  <w:abstractNum w:abstractNumId="3">
+  <w:abstractNum w:abstractNumId="5">
+    <w:nsid w:val="19D6556D"/>
+    <w:multiLevelType w:val="singleLevel"/>
+    <w:tmpl w:val="CBE6D7C4"/>
+    <w:lvl w:ilvl="0">
+      <w:start w:val="1"/>
+      <w:numFmt w:val="bullet"/>
+      <w:pStyle w:val="ListParagraph"/>
+      <w:lvlText w:val=""/>
+      <w:lvlJc w:val="left"/>
+      <w:pPr>
+        <w:ind w:left="360" w:hanging="360"/>
+      </w:pPr>
+      <w:rPr>
+        <w:rFonts w:ascii="Symbol" w:hAnsi="Symbol" w:hint="default"/>
+      </w:rPr>
+    </w:lvl>
+  </w:abstractNum>
+  <w:abstractNum w:abstractNumId="6">
     <w:nsid w:val="45B506A1"/>
     <w:multiLevelType w:val="hybridMultilevel"/>
     <w:tmpl w:val="FC1EC194"/>
@@ -428,8 +665,294 @@
       </w:pPr>
     </w:lvl>
   </w:abstractNum>
+  <w:abstractNum w:abstractNumId="7">
+    <w:nsid w:val="4C687A20"/>
+    <w:multiLevelType w:val="multilevel"/>
+    <w:tmpl w:val="0409001F"/>
+    <w:lvl w:ilvl="0">
+      <w:start w:val="1"/>
+      <w:numFmt w:val="decimal"/>
+      <w:lvlText w:val="%1."/>
+      <w:lvlJc w:val="left"/>
+      <w:pPr>
+        <w:ind w:left="360" w:hanging="360"/>
+      </w:pPr>
+    </w:lvl>
+    <w:lvl w:ilvl="1">
+      <w:start w:val="1"/>
+      <w:numFmt w:val="decimal"/>
+      <w:lvlText w:val="%1.%2."/>
+      <w:lvlJc w:val="left"/>
+      <w:pPr>
+        <w:ind w:left="792" w:hanging="432"/>
+      </w:pPr>
+    </w:lvl>
+    <w:lvl w:ilvl="2">
+      <w:start w:val="1"/>
+      <w:numFmt w:val="decimal"/>
+      <w:lvlText w:val="%1.%2.%3."/>
+      <w:lvlJc w:val="left"/>
+      <w:pPr>
+        <w:ind w:left="1224" w:hanging="504"/>
+      </w:pPr>
+    </w:lvl>
+    <w:lvl w:ilvl="3">
+      <w:start w:val="1"/>
+      <w:numFmt w:val="decimal"/>
+      <w:lvlText w:val="%1.%2.%3.%4."/>
+      <w:lvlJc w:val="left"/>
+      <w:pPr>
+        <w:ind w:left="1728" w:hanging="648"/>
+      </w:pPr>
+    </w:lvl>
+    <w:lvl w:ilvl="4">
+      <w:start w:val="1"/>
+      <w:numFmt w:val="decimal"/>
+      <w:lvlText w:val="%1.%2.%3.%4.%5."/>
+      <w:lvlJc w:val="left"/>
+      <w:pPr>
+        <w:ind w:left="2232" w:hanging="792"/>
+      </w:pPr>
+    </w:lvl>
+    <w:lvl w:ilvl="5">
+      <w:start w:val="1"/>
+      <w:numFmt w:val="decimal"/>
+      <w:lvlText w:val="%1.%2.%3.%4.%5.%6."/>
+      <w:lvlJc w:val="left"/>
+      <w:pPr>
+        <w:ind w:left="2736" w:hanging="936"/>
+      </w:pPr>
+    </w:lvl>
+    <w:lvl w:ilvl="6">
+      <w:start w:val="1"/>
+      <w:numFmt w:val="decimal"/>
+      <w:lvlText w:val="%1.%2.%3.%4.%5.%6.%7."/>
+      <w:lvlJc w:val="left"/>
+      <w:pPr>
+        <w:ind w:left="3240" w:hanging="1080"/>
+      </w:pPr>
+    </w:lvl>
+    <w:lvl w:ilvl="7">
+      <w:start w:val="1"/>
+      <w:numFmt w:val="decimal"/>
+      <w:lvlText w:val="%1.%2.%3.%4.%5.%6.%7.%8."/>
+      <w:lvlJc w:val="left"/>
+      <w:pPr>
+        <w:ind w:left="3744" w:hanging="1224"/>
+      </w:pPr>
+    </w:lvl>
+    <w:lvl w:ilvl="8">
+      <w:start w:val="1"/>
+      <w:numFmt w:val="decimal"/>
+      <w:lvlText w:val="%1.%2.%3.%4.%5.%6.%7.%8.%9."/>
+      <w:lvlJc w:val="left"/>
+      <w:pPr>
+        <w:ind w:left="4320" w:hanging="1440"/>
+      </w:pPr>
+    </w:lvl>
+  </w:abstractNum>
+  <w:abstractNum w:abstractNumId="8">
+    <w:nsid w:val="5B7B54F5"/>
+    <w:multiLevelType w:val="hybridMultilevel"/>
+    <w:tmpl w:val="07547F34"/>
+    <w:lvl w:ilvl="0" w:tplc="04090001">
+      <w:start w:val="1"/>
+      <w:numFmt w:val="bullet"/>
+      <w:lvlText w:val=""/>
+      <w:lvlJc w:val="left"/>
+      <w:pPr>
+        <w:ind w:left="720" w:hanging="360"/>
+      </w:pPr>
+      <w:rPr>
+        <w:rFonts w:ascii="Symbol" w:hAnsi="Symbol" w:hint="default"/>
+      </w:rPr>
+    </w:lvl>
+    <w:lvl w:ilvl="1" w:tplc="04090003" w:tentative="1">
+      <w:start w:val="1"/>
+      <w:numFmt w:val="bullet"/>
+      <w:lvlText w:val="o"/>
+      <w:lvlJc w:val="left"/>
+      <w:pPr>
+        <w:ind w:left="1440" w:hanging="360"/>
+      </w:pPr>
+      <w:rPr>
+        <w:rFonts w:ascii="Courier New" w:hAnsi="Courier New" w:hint="default"/>
+      </w:rPr>
+    </w:lvl>
+    <w:lvl w:ilvl="2" w:tplc="04090005" w:tentative="1">
+      <w:start w:val="1"/>
+      <w:numFmt w:val="bullet"/>
+      <w:lvlText w:val=""/>
+      <w:lvlJc w:val="left"/>
+      <w:pPr>
+        <w:ind w:left="2160" w:hanging="360"/>
+      </w:pPr>
+      <w:rPr>
+        <w:rFonts w:ascii="Wingdings" w:hAnsi="Wingdings" w:hint="default"/>
+      </w:rPr>
+    </w:lvl>
+    <w:lvl w:ilvl="3" w:tplc="04090001" w:tentative="1">
+      <w:start w:val="1"/>
+      <w:numFmt w:val="bullet"/>
+      <w:lvlText w:val=""/>
+      <w:lvlJc w:val="left"/>
+      <w:pPr>
+        <w:ind w:left="2880" w:hanging="360"/>
+      </w:pPr>
+      <w:rPr>
+        <w:rFonts w:ascii="Symbol" w:hAnsi="Symbol" w:hint="default"/>
+      </w:rPr>
+    </w:lvl>
+    <w:lvl w:ilvl="4" w:tplc="04090003" w:tentative="1">
+      <w:start w:val="1"/>
+      <w:numFmt w:val="bullet"/>
+      <w:lvlText w:val="o"/>
+      <w:lvlJc w:val="left"/>
+      <w:pPr>
+        <w:ind w:left="3600" w:hanging="360"/>
+      </w:pPr>
+      <w:rPr>
+        <w:rFonts w:ascii="Courier New" w:hAnsi="Courier New" w:hint="default"/>
+      </w:rPr>
+    </w:lvl>
+    <w:lvl w:ilvl="5" w:tplc="04090005" w:tentative="1">
+      <w:start w:val="1"/>
+      <w:numFmt w:val="bullet"/>
+      <w:lvlText w:val=""/>
+      <w:lvlJc w:val="left"/>
+      <w:pPr>
+        <w:ind w:left="4320" w:hanging="360"/>
+      </w:pPr>
+      <w:rPr>
+        <w:rFonts w:ascii="Wingdings" w:hAnsi="Wingdings" w:hint="default"/>
+      </w:rPr>
+    </w:lvl>
+    <w:lvl w:ilvl="6" w:tplc="04090001" w:tentative="1">
+      <w:start w:val="1"/>
+      <w:numFmt w:val="bullet"/>
+      <w:lvlText w:val=""/>
+      <w:lvlJc w:val="left"/>
+      <w:pPr>
+        <w:ind w:left="5040" w:hanging="360"/>
+      </w:pPr>
+      <w:rPr>
+        <w:rFonts w:ascii="Symbol" w:hAnsi="Symbol" w:hint="default"/>
+      </w:rPr>
+    </w:lvl>
+    <w:lvl w:ilvl="7" w:tplc="04090003" w:tentative="1">
+      <w:start w:val="1"/>
+      <w:numFmt w:val="bullet"/>
+      <w:lvlText w:val="o"/>
+      <w:lvlJc w:val="left"/>
+      <w:pPr>
+        <w:ind w:left="5760" w:hanging="360"/>
+      </w:pPr>
+      <w:rPr>
+        <w:rFonts w:ascii="Courier New" w:hAnsi="Courier New" w:hint="default"/>
+      </w:rPr>
+    </w:lvl>
+    <w:lvl w:ilvl="8" w:tplc="04090005" w:tentative="1">
+      <w:start w:val="1"/>
+      <w:numFmt w:val="bullet"/>
+      <w:lvlText w:val=""/>
+      <w:lvlJc w:val="left"/>
+      <w:pPr>
+        <w:ind w:left="6480" w:hanging="360"/>
+      </w:pPr>
+      <w:rPr>
+        <w:rFonts w:ascii="Wingdings" w:hAnsi="Wingdings" w:hint="default"/>
+      </w:rPr>
+    </w:lvl>
+  </w:abstractNum>
+  <w:abstractNum w:abstractNumId="9">
+    <w:nsid w:val="5D6E080A"/>
+    <w:multiLevelType w:val="multilevel"/>
+    <w:tmpl w:val="0409001F"/>
+    <w:styleLink w:val="111111"/>
+    <w:lvl w:ilvl="0">
+      <w:start w:val="1"/>
+      <w:numFmt w:val="decimal"/>
+      <w:lvlText w:val="%1."/>
+      <w:lvlJc w:val="left"/>
+      <w:pPr>
+        <w:ind w:left="360" w:hanging="360"/>
+      </w:pPr>
+    </w:lvl>
+    <w:lvl w:ilvl="1">
+      <w:start w:val="1"/>
+      <w:numFmt w:val="decimal"/>
+      <w:lvlText w:val="%1.%2."/>
+      <w:lvlJc w:val="left"/>
+      <w:pPr>
+        <w:ind w:left="792" w:hanging="432"/>
+      </w:pPr>
+    </w:lvl>
+    <w:lvl w:ilvl="2">
+      <w:start w:val="1"/>
+      <w:numFmt w:val="decimal"/>
+      <w:lvlText w:val="%1.%2.%3."/>
+      <w:lvlJc w:val="left"/>
+      <w:pPr>
+        <w:ind w:left="1224" w:hanging="504"/>
+      </w:pPr>
+    </w:lvl>
+    <w:lvl w:ilvl="3">
+      <w:start w:val="1"/>
+      <w:numFmt w:val="decimal"/>
+      <w:lvlText w:val="%1.%2.%3.%4."/>
+      <w:lvlJc w:val="left"/>
+      <w:pPr>
+        <w:ind w:left="1728" w:hanging="648"/>
+      </w:pPr>
+    </w:lvl>
+    <w:lvl w:ilvl="4">
+      <w:start w:val="1"/>
+      <w:numFmt w:val="decimal"/>
+      <w:lvlText w:val="%1.%2.%3.%4.%5."/>
+      <w:lvlJc w:val="left"/>
+      <w:pPr>
+        <w:ind w:left="2232" w:hanging="792"/>
+      </w:pPr>
+    </w:lvl>
+    <w:lvl w:ilvl="5">
+      <w:start w:val="1"/>
+      <w:numFmt w:val="decimal"/>
+      <w:lvlText w:val="%1.%2.%3.%4.%5.%6."/>
+      <w:lvlJc w:val="left"/>
+      <w:pPr>
+        <w:ind w:left="2736" w:hanging="936"/>
+      </w:pPr>
+    </w:lvl>
+    <w:lvl w:ilvl="6">
+      <w:start w:val="1"/>
+      <w:numFmt w:val="decimal"/>
+      <w:lvlText w:val="%1.%2.%3.%4.%5.%6.%7."/>
+      <w:lvlJc w:val="left"/>
+      <w:pPr>
+        <w:ind w:left="3240" w:hanging="1080"/>
+      </w:pPr>
+    </w:lvl>
+    <w:lvl w:ilvl="7">
+      <w:start w:val="1"/>
+      <w:numFmt w:val="decimal"/>
+      <w:lvlText w:val="%1.%2.%3.%4.%5.%6.%7.%8."/>
+      <w:lvlJc w:val="left"/>
+      <w:pPr>
+        <w:ind w:left="3744" w:hanging="1224"/>
+      </w:pPr>
+    </w:lvl>
+    <w:lvl w:ilvl="8">
+      <w:start w:val="1"/>
+      <w:numFmt w:val="decimal"/>
+      <w:lvlText w:val="%1.%2.%3.%4.%5.%6.%7.%8.%9."/>
+      <w:lvlJc w:val="left"/>
+      <w:pPr>
+        <w:ind w:left="4320" w:hanging="1440"/>
+      </w:pPr>
+    </w:lvl>
+  </w:abstractNum>
   <w:num w:numId="1">
-    <w:abstractNumId w:val="0"/>
+    <w:abstractNumId w:val="1"/>
     <w:lvlOverride w:ilvl="0">
       <w:startOverride w:val="1"/>
     </w:lvlOverride>
@@ -459,7 +982,7 @@
     </w:lvlOverride>
   </w:num>
   <w:num w:numId="2">
-    <w:abstractNumId w:val="3"/>
+    <w:abstractNumId w:val="6"/>
     <w:lvlOverride w:ilvl="0">
       <w:startOverride w:val="1"/>
     </w:lvlOverride>
@@ -489,10 +1012,37 @@
     </w:lvlOverride>
   </w:num>
   <w:num w:numId="3">
+    <w:abstractNumId w:val="4"/>
+  </w:num>
+  <w:num w:numId="4">
     <w:abstractNumId w:val="2"/>
   </w:num>
-  <w:num w:numId="4">
+  <w:num w:numId="5">
     <w:abstractNumId w:val="1"/>
+  </w:num>
+  <w:num w:numId="6">
+    <w:abstractNumId w:val="2"/>
+    <w:lvlOverride w:ilvl="0">
+      <w:startOverride w:val="1"/>
+    </w:lvlOverride>
+  </w:num>
+  <w:num w:numId="7">
+    <w:abstractNumId w:val="3"/>
+  </w:num>
+  <w:num w:numId="8">
+    <w:abstractNumId w:val="7"/>
+  </w:num>
+  <w:num w:numId="9">
+    <w:abstractNumId w:val="9"/>
+  </w:num>
+  <w:num w:numId="10">
+    <w:abstractNumId w:val="5"/>
+  </w:num>
+  <w:num w:numId="11">
+    <w:abstractNumId w:val="8"/>
+  </w:num>
+  <w:num w:numId="12">
+    <w:abstractNumId w:val="0"/>
   </w:num>
 </w:numbering>
 </file>
@@ -848,13 +1398,12 @@
     <w:basedOn w:val="Normal"/>
     <w:uiPriority w:val="34"/>
     <w:qFormat/>
-    <w:rsid w:val="00C81484"/>
+    <w:rsid w:val="006F7704"/>
     <w:pPr>
       <w:numPr>
-        <w:numId w:val="4"/>
+        <w:numId w:val="10"/>
       </w:numPr>
       <w:spacing w:before="240" w:after="240"/>
-      <w:ind w:left="1434" w:hanging="357"/>
     </w:pPr>
   </w:style>
   <w:style w:type="table" w:styleId="TableGrid">
@@ -915,6 +1464,19 @@
       <w:szCs w:val="20"/>
       <w:lang w:val="da-DK" w:eastAsia="da-DK"/>
     </w:rPr>
+  </w:style>
+  <w:style w:type="numbering" w:styleId="111111">
+    <w:name w:val="Outline List 2"/>
+    <w:basedOn w:val="NoList"/>
+    <w:uiPriority w:val="99"/>
+    <w:semiHidden/>
+    <w:unhideWhenUsed/>
+    <w:rsid w:val="009126A4"/>
+    <w:pPr>
+      <w:numPr>
+        <w:numId w:val="9"/>
+      </w:numPr>
+    </w:pPr>
   </w:style>
 </w:styles>
 </file>
@@ -1270,13 +1832,12 @@
     <w:basedOn w:val="Normal"/>
     <w:uiPriority w:val="34"/>
     <w:qFormat/>
-    <w:rsid w:val="00C81484"/>
+    <w:rsid w:val="006F7704"/>
     <w:pPr>
       <w:numPr>
-        <w:numId w:val="4"/>
+        <w:numId w:val="10"/>
       </w:numPr>
       <w:spacing w:before="240" w:after="240"/>
-      <w:ind w:left="1434" w:hanging="357"/>
     </w:pPr>
   </w:style>
   <w:style w:type="table" w:styleId="TableGrid">
@@ -1337,6 +1898,19 @@
       <w:szCs w:val="20"/>
       <w:lang w:val="da-DK" w:eastAsia="da-DK"/>
     </w:rPr>
+  </w:style>
+  <w:style w:type="numbering" w:styleId="111111">
+    <w:name w:val="Outline List 2"/>
+    <w:basedOn w:val="NoList"/>
+    <w:uiPriority w:val="99"/>
+    <w:semiHidden/>
+    <w:unhideWhenUsed/>
+    <w:rsid w:val="009126A4"/>
+    <w:pPr>
+      <w:numPr>
+        <w:numId w:val="9"/>
+      </w:numPr>
+    </w:pPr>
   </w:style>
 </w:styles>
 </file>

</xml_diff>